<commit_message>
se avanza documento Diseño Funcional
</commit_message>
<xml_diff>
--- a/Docs/Diseño Funcional.docx
+++ b/Docs/Diseño Funcional.docx
@@ -852,7 +852,73 @@
           <w:szCs w:val="26"/>
         </w:rPr>
         <w:lastRenderedPageBreak/>
-        <w:t>El estudio de viabilidad indica que:</w:t>
+        <w:t>GUI:</w:t>
+      </w:r>
+    </w:p>
+    <w:p>
+      <w:r>
+        <w:t xml:space="preserve">La GUI está compuesta por una pantalla de </w:t>
+      </w:r>
+      <w:proofErr w:type="spellStart"/>
+      <w:r>
+        <w:t>login</w:t>
+      </w:r>
+      <w:proofErr w:type="spellEnd"/>
+      <w:r>
+        <w:t xml:space="preserve"> que luego da paso al </w:t>
+      </w:r>
+      <w:proofErr w:type="spellStart"/>
+      <w:r>
+        <w:t>menu</w:t>
+      </w:r>
+      <w:proofErr w:type="spellEnd"/>
+      <w:r>
+        <w:t xml:space="preserve"> principal, esta es una aplicación MDI. Dentro </w:t>
+      </w:r>
+      <w:r>
+        <w:t xml:space="preserve">del menú principal se puede acceder a distintas funciones de la aplicación por medio de una barra de botones que reemplaza barras de herramientas y </w:t>
+      </w:r>
+      <w:proofErr w:type="spellStart"/>
+      <w:r>
+        <w:t>menus</w:t>
+      </w:r>
+      <w:proofErr w:type="spellEnd"/>
+      <w:r>
+        <w:t xml:space="preserve"> desplegables. Cada función tiene su propia ventana </w:t>
+      </w:r>
+      <w:proofErr w:type="spellStart"/>
+      <w:r>
+        <w:t>JInternalFrame</w:t>
+      </w:r>
+      <w:proofErr w:type="spellEnd"/>
+      <w:r>
+        <w:t>.</w:t>
+      </w:r>
+      <w:bookmarkStart w:id="1" w:name="_GoBack"/>
+      <w:bookmarkEnd w:id="1"/>
+    </w:p>
+    <w:p>
+      <w:pPr>
+        <w:pStyle w:val="Subttulo"/>
+        <w:rPr>
+          <w:bCs/>
+          <w:i w:val="0"/>
+          <w:iCs w:val="0"/>
+          <w:color w:val="113E8B"/>
+          <w:sz w:val="26"/>
+          <w:szCs w:val="26"/>
+        </w:rPr>
+      </w:pPr>
+      <w:r>
+        <w:rPr>
+          <w:bCs/>
+          <w:i w:val="0"/>
+          <w:iCs w:val="0"/>
+          <w:color w:val="113E8B"/>
+          <w:sz w:val="26"/>
+          <w:szCs w:val="26"/>
+        </w:rPr>
+        <w:t>Lógica:</w:t>
       </w:r>
     </w:p>
     <w:p>
@@ -900,14 +966,120 @@
         </w:numPr>
       </w:pPr>
       <w:r>
-        <w:t>El proyecto no vulnera ninguna ley de territorio o de propiedad intelectual, la empresa y el proyecto se encuentran dentro del marco legal en Chile, aun así el cliente no debería tener problemas al usarlo fuera d</w:t>
-      </w:r>
-      <w:bookmarkStart w:id="1" w:name="_GoBack"/>
-      <w:bookmarkEnd w:id="1"/>
-      <w:r>
-        <w:t>e territorio Chileno.</w:t>
+        <w:t>El proyecto no vulnera ninguna ley de territorio o de propiedad intelectual, la empresa y el proyecto se encuentran dentro del marco legal en Chile, aun así el cliente no debería tener problemas al usarlo fuera de territorio Chileno.</w:t>
       </w:r>
     </w:p>
+    <w:p>
+      <w:pPr>
+        <w:pStyle w:val="Subttulo"/>
+        <w:rPr>
+          <w:bCs/>
+          <w:i w:val="0"/>
+          <w:iCs w:val="0"/>
+          <w:color w:val="113E8B"/>
+          <w:sz w:val="26"/>
+          <w:szCs w:val="26"/>
+        </w:rPr>
+      </w:pPr>
+    </w:p>
+    <w:p>
+      <w:pPr>
+        <w:pStyle w:val="Subttulo"/>
+        <w:rPr>
+          <w:bCs/>
+          <w:i w:val="0"/>
+          <w:iCs w:val="0"/>
+          <w:color w:val="113E8B"/>
+          <w:sz w:val="26"/>
+          <w:szCs w:val="26"/>
+        </w:rPr>
+      </w:pPr>
+      <w:r>
+        <w:rPr>
+          <w:bCs/>
+          <w:i w:val="0"/>
+          <w:iCs w:val="0"/>
+          <w:color w:val="113E8B"/>
+          <w:sz w:val="26"/>
+          <w:szCs w:val="26"/>
+        </w:rPr>
+        <w:t>Base de Datos</w:t>
+      </w:r>
+      <w:r>
+        <w:rPr>
+          <w:bCs/>
+          <w:i w:val="0"/>
+          <w:iCs w:val="0"/>
+          <w:color w:val="113E8B"/>
+          <w:sz w:val="26"/>
+          <w:szCs w:val="26"/>
+        </w:rPr>
+        <w:t>:</w:t>
+      </w:r>
+    </w:p>
+    <w:p>
+      <w:pPr>
+        <w:pStyle w:val="Prrafodelista"/>
+        <w:numPr>
+          <w:ilvl w:val="0"/>
+          <w:numId w:val="1"/>
+        </w:numPr>
+      </w:pPr>
+      <w:r>
+        <w:t xml:space="preserve">Está hecha en </w:t>
+      </w:r>
+      <w:proofErr w:type="spellStart"/>
+      <w:r>
+        <w:t>MySQL</w:t>
+      </w:r>
+      <w:proofErr w:type="spellEnd"/>
+      <w:r>
+        <w:t xml:space="preserve"> con WAMP</w:t>
+      </w:r>
+    </w:p>
+    <w:p>
+      <w:pPr>
+        <w:pStyle w:val="Prrafodelista"/>
+        <w:numPr>
+          <w:ilvl w:val="0"/>
+          <w:numId w:val="1"/>
+        </w:numPr>
+      </w:pPr>
+      <w:r>
+        <w:t xml:space="preserve">Las tablas se crearon usando </w:t>
+      </w:r>
+      <w:proofErr w:type="spellStart"/>
+      <w:r>
+        <w:t>PHPmyadmin</w:t>
+      </w:r>
+      <w:proofErr w:type="spellEnd"/>
+    </w:p>
+    <w:p>
+      <w:pPr>
+        <w:pStyle w:val="Prrafodelista"/>
+        <w:numPr>
+          <w:ilvl w:val="0"/>
+          <w:numId w:val="1"/>
+        </w:numPr>
+      </w:pPr>
+      <w:r>
+        <w:t xml:space="preserve">Las conexiones y </w:t>
+      </w:r>
+      <w:proofErr w:type="spellStart"/>
+      <w:r>
+        <w:t>querys</w:t>
+      </w:r>
+      <w:proofErr w:type="spellEnd"/>
+      <w:r>
+        <w:t xml:space="preserve"> son manejadas con el paquete </w:t>
+      </w:r>
+      <w:proofErr w:type="spellStart"/>
+      <w:r>
+        <w:t>ElPOS.DB</w:t>
+      </w:r>
+      <w:proofErr w:type="spellEnd"/>
+    </w:p>
+    <w:p/>
     <w:sectPr>
       <w:headerReference w:type="default" r:id="rId13"/>
       <w:footerReference w:type="default" r:id="rId14"/>
@@ -1208,38 +1380,18 @@
                             </w:rPr>
                             <w:t xml:space="preserve"> 2016 / </w:t>
                           </w:r>
-                          <w:r>
-                            <w:fldChar w:fldCharType="begin"/>
-                          </w:r>
-                          <w:r>
-                            <w:rPr>
-                              <w:lang w:val="en-US"/>
-                            </w:rPr>
-                            <w:instrText xml:space="preserve"> HYPERLINK "http://www.twk.cl/" </w:instrText>
-                          </w:r>
-                          <w:r>
-                            <w:fldChar w:fldCharType="separate"/>
-                          </w:r>
-                          <w:r>
-                            <w:rPr>
-                              <w:rStyle w:val="Hipervnculo"/>
-                              <w:color w:val="A1A1A1"/>
-                              <w:sz w:val="12"/>
-                              <w:szCs w:val="14"/>
-                              <w:lang w:val="en-US"/>
-                            </w:rPr>
-                            <w:t>TWK.CL</w:t>
-                          </w:r>
-                          <w:r>
-                            <w:rPr>
-                              <w:rStyle w:val="Hipervnculo"/>
-                              <w:color w:val="A1A1A1"/>
-                              <w:sz w:val="12"/>
-                              <w:szCs w:val="14"/>
-                              <w:lang w:val="en-US"/>
-                            </w:rPr>
-                            <w:fldChar w:fldCharType="end"/>
-                          </w:r>
+                          <w:hyperlink r:id="rId2" w:history="1">
+                            <w:r>
+                              <w:rPr>
+                                <w:rStyle w:val="Hipervnculo"/>
+                                <w:color w:val="A1A1A1"/>
+                                <w:sz w:val="12"/>
+                                <w:szCs w:val="14"/>
+                                <w:lang w:val="en-US"/>
+                              </w:rPr>
+                              <w:t>TWK.CL</w:t>
+                            </w:r>
+                          </w:hyperlink>
                         </w:p>
                       </w:txbxContent>
                     </wps:txbx>
@@ -5485,7 +5637,7 @@
 </file>
 
 <file path=customXml/itemProps2.xml><?xml version="1.0" encoding="utf-8"?>
-<ds:datastoreItem xmlns:ds="http://schemas.openxmlformats.org/officeDocument/2006/customXml" ds:itemID="{8B252D85-2DF6-40D6-AD61-30A5D31B9232}">
+<ds:datastoreItem xmlns:ds="http://schemas.openxmlformats.org/officeDocument/2006/customXml" ds:itemID="{2711ED92-98A4-4F59-9374-FF0DC0F60E01}">
   <ds:schemaRefs>
     <ds:schemaRef ds:uri="http://schemas.openxmlformats.org/officeDocument/2006/bibliography"/>
   </ds:schemaRefs>

</xml_diff>

<commit_message>
Agregado documento Diseño Funcional
</commit_message>
<xml_diff>
--- a/Docs/Diseño Funcional.docx
+++ b/Docs/Diseño Funcional.docx
@@ -941,18 +941,7 @@
           <w:sz w:val="26"/>
           <w:szCs w:val="26"/>
         </w:rPr>
-        <w:t>Funciones</w:t>
-      </w:r>
-      <w:r>
-        <w:rPr>
-          <w:bCs/>
-          <w:i w:val="0"/>
-          <w:iCs w:val="0"/>
-          <w:color w:val="113E8B"/>
-          <w:sz w:val="26"/>
-          <w:szCs w:val="26"/>
-        </w:rPr>
-        <w:t>:</w:t>
+        <w:t>Funciones:</w:t>
       </w:r>
     </w:p>
     <w:p>
@@ -984,12 +973,275 @@
         <w:pStyle w:val="Prrafodelista"/>
         <w:numPr>
           <w:ilvl w:val="0"/>
-          <w:numId w:val="2"/>
+          <w:numId w:val="3"/>
         </w:numPr>
       </w:pPr>
+      <w:r>
+        <w:t>Productos:</w:t>
+      </w:r>
+    </w:p>
+    <w:p>
+      <w:pPr>
+        <w:pStyle w:val="Prrafodelista"/>
+        <w:numPr>
+          <w:ilvl w:val="1"/>
+          <w:numId w:val="3"/>
+        </w:numPr>
+      </w:pPr>
+      <w:r>
+        <w:t xml:space="preserve">Gestionar productos en la base de </w:t>
+      </w:r>
+      <w:proofErr w:type="gramStart"/>
+      <w:r>
+        <w:t>datos(</w:t>
+      </w:r>
+      <w:proofErr w:type="gramEnd"/>
+      <w:r>
+        <w:t xml:space="preserve">Crear, Editar, </w:t>
+      </w:r>
+      <w:proofErr w:type="spellStart"/>
+      <w:r>
+        <w:t>Borar</w:t>
+      </w:r>
+      <w:proofErr w:type="spellEnd"/>
+      <w:r>
+        <w:t>).</w:t>
+      </w:r>
+    </w:p>
+    <w:p>
+      <w:pPr>
+        <w:pStyle w:val="Prrafodelista"/>
+        <w:numPr>
+          <w:ilvl w:val="1"/>
+          <w:numId w:val="3"/>
+        </w:numPr>
+      </w:pPr>
+      <w:r>
+        <w:t>Lista todos los productos, se pueden ordenar por campo.</w:t>
+      </w:r>
+    </w:p>
+    <w:p>
+      <w:pPr>
+        <w:pStyle w:val="Prrafodelista"/>
+        <w:numPr>
+          <w:ilvl w:val="1"/>
+          <w:numId w:val="3"/>
+        </w:numPr>
+      </w:pPr>
+      <w:r>
+        <w:t>Permite seleccionar varios productos para editar su precio al mismo tiempo.</w:t>
+      </w:r>
+    </w:p>
+    <w:p>
+      <w:pPr>
+        <w:pStyle w:val="Prrafodelista"/>
+        <w:numPr>
+          <w:ilvl w:val="0"/>
+          <w:numId w:val="3"/>
+        </w:numPr>
+      </w:pPr>
+      <w:r>
+        <w:t>Caja:</w:t>
+      </w:r>
+    </w:p>
+    <w:p>
+      <w:pPr>
+        <w:pStyle w:val="Prrafodelista"/>
+        <w:numPr>
+          <w:ilvl w:val="1"/>
+          <w:numId w:val="3"/>
+        </w:numPr>
+      </w:pPr>
+      <w:r>
+        <w:t>Comprar productos.</w:t>
+      </w:r>
+    </w:p>
+    <w:p>
+      <w:pPr>
+        <w:pStyle w:val="Prrafodelista"/>
+        <w:numPr>
+          <w:ilvl w:val="1"/>
+          <w:numId w:val="3"/>
+        </w:numPr>
+      </w:pPr>
+      <w:r>
+        <w:t>Vender productos.</w:t>
+      </w:r>
+    </w:p>
+    <w:p>
+      <w:pPr>
+        <w:pStyle w:val="Prrafodelista"/>
+        <w:numPr>
+          <w:ilvl w:val="0"/>
+          <w:numId w:val="3"/>
+        </w:numPr>
+      </w:pPr>
+      <w:r>
+        <w:t>Cierre Z:</w:t>
+      </w:r>
+    </w:p>
+    <w:p>
+      <w:pPr>
+        <w:pStyle w:val="Prrafodelista"/>
+        <w:numPr>
+          <w:ilvl w:val="1"/>
+          <w:numId w:val="3"/>
+        </w:numPr>
+      </w:pPr>
+      <w:r>
+        <w:t>Cierre de caja</w:t>
+      </w:r>
+    </w:p>
+    <w:p>
+      <w:pPr>
+        <w:pStyle w:val="Prrafodelista"/>
+        <w:numPr>
+          <w:ilvl w:val="0"/>
+          <w:numId w:val="3"/>
+        </w:numPr>
+      </w:pPr>
+      <w:r>
+        <w:t>Bodegas:</w:t>
+      </w:r>
+    </w:p>
+    <w:p>
+      <w:pPr>
+        <w:pStyle w:val="Prrafodelista"/>
+        <w:numPr>
+          <w:ilvl w:val="1"/>
+          <w:numId w:val="3"/>
+        </w:numPr>
+      </w:pPr>
+      <w:r>
+        <w:t>Gestionar bodegas.</w:t>
+      </w:r>
+    </w:p>
+    <w:p>
+      <w:pPr>
+        <w:pStyle w:val="Prrafodelista"/>
+        <w:numPr>
+          <w:ilvl w:val="0"/>
+          <w:numId w:val="3"/>
+        </w:numPr>
+      </w:pPr>
+      <w:r>
+        <w:t>Tiendas:</w:t>
+      </w:r>
+    </w:p>
+    <w:p>
+      <w:pPr>
+        <w:pStyle w:val="Prrafodelista"/>
+        <w:numPr>
+          <w:ilvl w:val="1"/>
+          <w:numId w:val="3"/>
+        </w:numPr>
+      </w:pPr>
+      <w:r>
+        <w:t>Gestionar Tiendas.</w:t>
+      </w:r>
+    </w:p>
+    <w:p>
+      <w:pPr>
+        <w:pStyle w:val="Prrafodelista"/>
+        <w:numPr>
+          <w:ilvl w:val="0"/>
+          <w:numId w:val="3"/>
+        </w:numPr>
+      </w:pPr>
+      <w:r>
+        <w:t>Historial:</w:t>
+      </w:r>
+    </w:p>
+    <w:p>
+      <w:pPr>
+        <w:pStyle w:val="Prrafodelista"/>
+        <w:numPr>
+          <w:ilvl w:val="1"/>
+          <w:numId w:val="3"/>
+        </w:numPr>
+      </w:pPr>
+      <w:r>
+        <w:t>Ver historial de precios de los productos.</w:t>
+      </w:r>
+    </w:p>
+    <w:p>
+      <w:pPr>
+        <w:pStyle w:val="Prrafodelista"/>
+        <w:numPr>
+          <w:ilvl w:val="0"/>
+          <w:numId w:val="3"/>
+        </w:numPr>
+      </w:pPr>
+      <w:r>
+        <w:t>Personal:</w:t>
+      </w:r>
+    </w:p>
+    <w:p>
+      <w:pPr>
+        <w:pStyle w:val="Prrafodelista"/>
+        <w:numPr>
+          <w:ilvl w:val="1"/>
+          <w:numId w:val="3"/>
+        </w:numPr>
+        <w:jc w:val="left"/>
+      </w:pPr>
+      <w:r>
+        <w:t>Gestionar Personal.</w:t>
+      </w:r>
+      <w:r>
+        <w:br/>
+      </w:r>
+    </w:p>
+    <w:p>
+      <w:pPr>
+        <w:ind w:left="360"/>
+      </w:pPr>
+    </w:p>
+    <w:p>
+      <w:pPr>
+        <w:pStyle w:val="Subttulo"/>
+        <w:rPr>
+          <w:bCs/>
+          <w:i w:val="0"/>
+          <w:iCs w:val="0"/>
+          <w:color w:val="113E8B"/>
+          <w:sz w:val="26"/>
+          <w:szCs w:val="26"/>
+        </w:rPr>
+      </w:pPr>
+      <w:r>
+        <w:rPr>
+          <w:bCs/>
+          <w:i w:val="0"/>
+          <w:iCs w:val="0"/>
+          <w:color w:val="113E8B"/>
+          <w:sz w:val="26"/>
+          <w:szCs w:val="26"/>
+        </w:rPr>
+        <w:lastRenderedPageBreak/>
+        <w:t>Despliegue</w:t>
+      </w:r>
+      <w:r>
+        <w:rPr>
+          <w:bCs/>
+          <w:i w:val="0"/>
+          <w:iCs w:val="0"/>
+          <w:color w:val="113E8B"/>
+          <w:sz w:val="26"/>
+          <w:szCs w:val="26"/>
+        </w:rPr>
+        <w:t>:</w:t>
+      </w:r>
+    </w:p>
+    <w:p>
+      <w:r>
+        <w:t>La solución se debe instalar en las cajas, ordenadores de bodegas y en los ordenadores de la administración. El administrador debe crear un usuario por empleado y entregarle los permisos que le correspondan.</w:t>
+      </w:r>
       <w:bookmarkStart w:id="1" w:name="_GoBack"/>
       <w:bookmarkEnd w:id="1"/>
     </w:p>
+    <w:p/>
+    <w:p/>
     <w:p/>
     <w:p/>
     <w:p/>
@@ -1637,7 +1889,7 @@
                             <w:rPr>
                               <w:noProof/>
                             </w:rPr>
-                            <w:t>1</w:t>
+                            <w:t>2</w:t>
                           </w:r>
                           <w:r>
                             <w:rPr>
@@ -1693,7 +1945,7 @@
                       <w:rPr>
                         <w:noProof/>
                       </w:rPr>
-                      <w:t>1</w:t>
+                      <w:t>2</w:t>
                     </w:r>
                     <w:r>
                       <w:rPr>
@@ -1943,6 +2195,92 @@
 <file path=word/numbering.xml><?xml version="1.0" encoding="utf-8"?>
 <w:numbering xmlns:wpc="http://schemas.microsoft.com/office/word/2010/wordprocessingCanvas" xmlns:mc="http://schemas.openxmlformats.org/markup-compatibility/2006" xmlns:o="urn:schemas-microsoft-com:office:office" xmlns:r="http://schemas.openxmlformats.org/officeDocument/2006/relationships" xmlns:m="http://schemas.openxmlformats.org/officeDocument/2006/math" xmlns:v="urn:schemas-microsoft-com:vml" xmlns:wp14="http://schemas.microsoft.com/office/word/2010/wordprocessingDrawing" xmlns:wp="http://schemas.openxmlformats.org/drawingml/2006/wordprocessingDrawing" xmlns:w10="urn:schemas-microsoft-com:office:word" xmlns:w="http://schemas.openxmlformats.org/wordprocessingml/2006/main" xmlns:w14="http://schemas.microsoft.com/office/word/2010/wordml" xmlns:wpg="http://schemas.microsoft.com/office/word/2010/wordprocessingGroup" xmlns:wpi="http://schemas.microsoft.com/office/word/2010/wordprocessingInk" xmlns:wne="http://schemas.microsoft.com/office/word/2006/wordml" xmlns:wps="http://schemas.microsoft.com/office/word/2010/wordprocessingShape" mc:Ignorable="w14 wp14">
   <w:abstractNum w:abstractNumId="0">
+    <w:nsid w:val="26A246EF"/>
+    <w:multiLevelType w:val="multilevel"/>
+    <w:tmpl w:val="340A001D"/>
+    <w:lvl w:ilvl="0">
+      <w:start w:val="1"/>
+      <w:numFmt w:val="decimal"/>
+      <w:lvlText w:val="%1)"/>
+      <w:lvlJc w:val="left"/>
+      <w:pPr>
+        <w:ind w:left="360" w:hanging="360"/>
+      </w:pPr>
+    </w:lvl>
+    <w:lvl w:ilvl="1">
+      <w:start w:val="1"/>
+      <w:numFmt w:val="lowerLetter"/>
+      <w:lvlText w:val="%2)"/>
+      <w:lvlJc w:val="left"/>
+      <w:pPr>
+        <w:ind w:left="720" w:hanging="360"/>
+      </w:pPr>
+    </w:lvl>
+    <w:lvl w:ilvl="2">
+      <w:start w:val="1"/>
+      <w:numFmt w:val="lowerRoman"/>
+      <w:lvlText w:val="%3)"/>
+      <w:lvlJc w:val="left"/>
+      <w:pPr>
+        <w:ind w:left="1080" w:hanging="360"/>
+      </w:pPr>
+    </w:lvl>
+    <w:lvl w:ilvl="3">
+      <w:start w:val="1"/>
+      <w:numFmt w:val="decimal"/>
+      <w:lvlText w:val="(%4)"/>
+      <w:lvlJc w:val="left"/>
+      <w:pPr>
+        <w:ind w:left="1440" w:hanging="360"/>
+      </w:pPr>
+    </w:lvl>
+    <w:lvl w:ilvl="4">
+      <w:start w:val="1"/>
+      <w:numFmt w:val="lowerLetter"/>
+      <w:lvlText w:val="(%5)"/>
+      <w:lvlJc w:val="left"/>
+      <w:pPr>
+        <w:ind w:left="1800" w:hanging="360"/>
+      </w:pPr>
+    </w:lvl>
+    <w:lvl w:ilvl="5">
+      <w:start w:val="1"/>
+      <w:numFmt w:val="lowerRoman"/>
+      <w:lvlText w:val="(%6)"/>
+      <w:lvlJc w:val="left"/>
+      <w:pPr>
+        <w:ind w:left="2160" w:hanging="360"/>
+      </w:pPr>
+    </w:lvl>
+    <w:lvl w:ilvl="6">
+      <w:start w:val="1"/>
+      <w:numFmt w:val="decimal"/>
+      <w:lvlText w:val="%7."/>
+      <w:lvlJc w:val="left"/>
+      <w:pPr>
+        <w:ind w:left="2520" w:hanging="360"/>
+      </w:pPr>
+    </w:lvl>
+    <w:lvl w:ilvl="7">
+      <w:start w:val="1"/>
+      <w:numFmt w:val="lowerLetter"/>
+      <w:lvlText w:val="%8."/>
+      <w:lvlJc w:val="left"/>
+      <w:pPr>
+        <w:ind w:left="2880" w:hanging="360"/>
+      </w:pPr>
+    </w:lvl>
+    <w:lvl w:ilvl="8">
+      <w:start w:val="1"/>
+      <w:numFmt w:val="lowerRoman"/>
+      <w:lvlText w:val="%9."/>
+      <w:lvlJc w:val="left"/>
+      <w:pPr>
+        <w:ind w:left="3240" w:hanging="360"/>
+      </w:pPr>
+    </w:lvl>
+  </w:abstractNum>
+  <w:abstractNum w:abstractNumId="1">
     <w:nsid w:val="46461D86"/>
     <w:multiLevelType w:val="hybridMultilevel"/>
     <w:tmpl w:val="ADAADE2C"/>
@@ -2055,7 +2393,7 @@
       </w:rPr>
     </w:lvl>
   </w:abstractNum>
-  <w:abstractNum w:abstractNumId="1">
+  <w:abstractNum w:abstractNumId="2">
     <w:nsid w:val="6F2F2921"/>
     <w:multiLevelType w:val="hybridMultilevel"/>
     <w:tmpl w:val="0D663C2E"/>
@@ -2169,10 +2507,13 @@
     </w:lvl>
   </w:abstractNum>
   <w:num w:numId="1">
-    <w:abstractNumId w:val="0"/>
+    <w:abstractNumId w:val="1"/>
   </w:num>
   <w:num w:numId="2">
-    <w:abstractNumId w:val="1"/>
+    <w:abstractNumId w:val="2"/>
+  </w:num>
+  <w:num w:numId="3">
+    <w:abstractNumId w:val="0"/>
   </w:num>
 </w:numbering>
 </file>
@@ -5666,7 +6007,7 @@
 </file>
 
 <file path=customXml/itemProps2.xml><?xml version="1.0" encoding="utf-8"?>
-<ds:datastoreItem xmlns:ds="http://schemas.openxmlformats.org/officeDocument/2006/customXml" ds:itemID="{7E4CF5E8-F413-4CE4-ABE5-61E99946FB1D}">
+<ds:datastoreItem xmlns:ds="http://schemas.openxmlformats.org/officeDocument/2006/customXml" ds:itemID="{6FE3E6CF-C7A1-4D6D-860C-E6534F0E99EB}">
   <ds:schemaRefs>
     <ds:schemaRef ds:uri="http://schemas.openxmlformats.org/officeDocument/2006/bibliography"/>
   </ds:schemaRefs>

</xml_diff>